<commit_message>
Update modifier description in user manual.
git-svn-id: svn://biometris-nas.wurnet.nl/AMIGA@294 3ae013c2-4042-2242-b34d-985be216b4aa
</commit_message>
<xml_diff>
--- a/AmigaPowerAnalysis/Documents/User Manual.docx
+++ b/AmigaPowerAnalysis/Documents/User Manual.docx
@@ -24,8 +24,6 @@
       <w:r>
         <w:t>9</w:t>
       </w:r>
-      <w:bookmarkStart w:id="0" w:name="_GoBack"/>
-      <w:bookmarkEnd w:id="0"/>
       <w:r>
         <w:t xml:space="preserve"> August </w:t>
       </w:r>
@@ -84,22 +82,14 @@
         <w:t>allows to specify the experimental design, additional factors in the experiment, and the method of statistical analysis that will be used.</w:t>
       </w:r>
       <w:r>
-        <w:t xml:space="preserve"> The power of difference tests and equivalence tests (</w:t>
-      </w:r>
-      <w:proofErr w:type="spellStart"/>
-      <w:r>
-        <w:t>Schuirmann</w:t>
-      </w:r>
-      <w:proofErr w:type="spellEnd"/>
-      <w:r>
-        <w:t xml:space="preserve"> et al. 1987, Perry et al. 2009) is calculated.</w:t>
+        <w:t xml:space="preserve"> The power of difference tests and equivalence tests (Schuirmann et al. 1987, Perry et al. 2009) is calculated.</w:t>
       </w:r>
     </w:p>
     <w:p>
       <w:r>
         <w:t xml:space="preserve">This program was developed in the AMIGA project (Assessing and monitoring the impacts of genetically modified plants on agro-ecosystems, </w:t>
       </w:r>
-      <w:hyperlink r:id="rId8" w:history="1">
+      <w:hyperlink r:id="rId9" w:history="1">
         <w:r>
           <w:rPr>
             <w:rStyle w:val="Hyperlink"/>
@@ -115,7 +105,7 @@
       <w:r>
         <w:t>The program was developed by the Biometris department of Wageningen University and Research centre (</w:t>
       </w:r>
-      <w:hyperlink r:id="rId9" w:history="1">
+      <w:hyperlink r:id="rId10" w:history="1">
         <w:r>
           <w:rPr>
             <w:rStyle w:val="Hyperlink"/>
@@ -137,28 +127,14 @@
         <w:rPr>
           <w:lang w:val="nl-NL"/>
         </w:rPr>
-        <w:t xml:space="preserve">Program </w:t>
-      </w:r>
-      <w:proofErr w:type="spellStart"/>
-      <w:r>
+        <w:t>Program developers: Johannes Kruisselbrink, Paul Goedhart, Hilko van der Voet</w:t>
+      </w:r>
+    </w:p>
+    <w:p>
+      <w:pPr>
         <w:rPr>
           <w:lang w:val="nl-NL"/>
         </w:rPr>
-        <w:t>developers</w:t>
-      </w:r>
-      <w:proofErr w:type="spellEnd"/>
-      <w:r>
-        <w:rPr>
-          <w:lang w:val="nl-NL"/>
-        </w:rPr>
-        <w:t>: Johannes Kruisselbrink, Paul Goedhart, Hilko van der Voet</w:t>
-      </w:r>
-    </w:p>
-    <w:p>
-      <w:pPr>
-        <w:rPr>
-          <w:lang w:val="nl-NL"/>
-        </w:rPr>
       </w:pPr>
     </w:p>
     <w:p>
@@ -201,11 +177,9 @@
       <w:r>
         <w:t xml:space="preserve">software package </w:t>
       </w:r>
-      <w:proofErr w:type="spellStart"/>
       <w:r>
         <w:t>GenStat</w:t>
       </w:r>
-      <w:proofErr w:type="spellEnd"/>
       <w:r>
         <w:t xml:space="preserve"> </w:t>
       </w:r>
@@ -216,26 +190,18 @@
         <w:t>for running the simulations</w:t>
       </w:r>
       <w:r>
-        <w:t xml:space="preserve">. </w:t>
-      </w:r>
-      <w:proofErr w:type="spellStart"/>
-      <w:r>
-        <w:t>GenStat</w:t>
-      </w:r>
-      <w:proofErr w:type="spellEnd"/>
+        <w:t xml:space="preserve">. GenStat </w:t>
+      </w:r>
+      <w:r>
+        <w:t>is available from</w:t>
+      </w:r>
       <w:r>
         <w:t xml:space="preserve"> </w:t>
       </w:r>
       <w:r>
-        <w:t>is available from</w:t>
-      </w:r>
-      <w:r>
         <w:t xml:space="preserve"> </w:t>
       </w:r>
-      <w:r>
-        <w:t xml:space="preserve"> </w:t>
-      </w:r>
-      <w:hyperlink r:id="rId10" w:history="1">
+      <w:hyperlink r:id="rId11" w:history="1">
         <w:r>
           <w:rPr>
             <w:rStyle w:val="Hyperlink"/>
@@ -247,15 +213,7 @@
         <w:t>.</w:t>
       </w:r>
       <w:r>
-        <w:t xml:space="preserve"> Future versions will use R instead of </w:t>
-      </w:r>
-      <w:proofErr w:type="spellStart"/>
-      <w:r>
-        <w:t>GenStat</w:t>
-      </w:r>
-      <w:proofErr w:type="spellEnd"/>
-      <w:r>
-        <w:t>.</w:t>
+        <w:t xml:space="preserve"> Future versions will use R instead of GenStat.</w:t>
       </w:r>
     </w:p>
     <w:p>
@@ -355,7 +313,7 @@
                     </pic:cNvPicPr>
                   </pic:nvPicPr>
                   <pic:blipFill>
-                    <a:blip r:embed="rId11">
+                    <a:blip r:embed="rId12">
                       <a:extLst>
                         <a:ext uri="{28A0092B-C50C-407E-A947-70E740481C1C}">
                           <a14:useLocalDpi xmlns:a14="http://schemas.microsoft.com/office/drawing/2010/main" val="0"/>
@@ -439,13 +397,8 @@
       <w:r>
         <w:t xml:space="preserve">pecify the </w:t>
       </w:r>
-      <w:proofErr w:type="spellStart"/>
-      <w:r>
-        <w:t>GenStat</w:t>
-      </w:r>
-      <w:proofErr w:type="spellEnd"/>
-      <w:r>
-        <w:t xml:space="preserve"> path by selecting </w:t>
+      <w:r>
+        <w:t xml:space="preserve">GenStat path by selecting </w:t>
       </w:r>
       <w:r>
         <w:rPr>
@@ -472,15 +425,7 @@
         <w:t>(</w:t>
       </w:r>
       <w:r>
-        <w:t xml:space="preserve">located in the bin directory of the </w:t>
-      </w:r>
-      <w:proofErr w:type="spellStart"/>
-      <w:r>
-        <w:t>GenStat</w:t>
-      </w:r>
-      <w:proofErr w:type="spellEnd"/>
-      <w:r>
-        <w:t xml:space="preserve"> </w:t>
+        <w:t xml:space="preserve">located in the bin directory of the GenStat </w:t>
       </w:r>
       <w:r>
         <w:t>installation directory)</w:t>
@@ -522,15 +467,7 @@
     </w:p>
     <w:p>
       <w:r>
-        <w:t>Enter a list of endpoints. For each endpoint indicate its group (retrieves default settings), and if needed adapt the measurement type and limits of concern (</w:t>
-      </w:r>
-      <w:proofErr w:type="spellStart"/>
-      <w:r>
-        <w:t>LoC</w:t>
-      </w:r>
-      <w:proofErr w:type="spellEnd"/>
-      <w:r>
-        <w:t>). Endpoint groups can be edited under the Options menu. Note: currently only methods for Measurement type Count have been implemented.</w:t>
+        <w:t>Enter a list of endpoints. For each endpoint indicate its group (retrieves default settings), and if needed adapt the measurement type and limits of concern (LoC). Endpoint groups can be edited under the Options menu. Note: currently only methods for Measurement type Count have been implemented.</w:t>
       </w:r>
     </w:p>
     <w:p>
@@ -540,31 +477,7 @@
     </w:p>
     <w:p>
       <w:r>
-        <w:t xml:space="preserve">Provide a lower </w:t>
-      </w:r>
-      <w:proofErr w:type="spellStart"/>
-      <w:r>
-        <w:t>LoC</w:t>
-      </w:r>
-      <w:proofErr w:type="spellEnd"/>
-      <w:r>
-        <w:t xml:space="preserve">, an upper </w:t>
-      </w:r>
-      <w:proofErr w:type="spellStart"/>
-      <w:r>
-        <w:t>LoC</w:t>
-      </w:r>
-      <w:proofErr w:type="spellEnd"/>
-      <w:r>
-        <w:t>, or both. Unspecified (</w:t>
-      </w:r>
-      <w:proofErr w:type="spellStart"/>
-      <w:r>
-        <w:t>NaN</w:t>
-      </w:r>
-      <w:proofErr w:type="spellEnd"/>
-      <w:r>
-        <w:t>) means no concern for changes in that direction.</w:t>
+        <w:t>Provide a lower LoC, an upper LoC, or both. Unspecified (NaN) means no concern for changes in that direction.</w:t>
       </w:r>
     </w:p>
     <w:p>
@@ -679,10 +592,1844 @@
       </w:r>
     </w:p>
     <w:p>
+      <w:r>
+        <w:t>A restriction for the modifiers is that the joint effect of the modifiers should be neutral</w:t>
+      </w:r>
+      <w:r>
+        <w:t>:</w:t>
+      </w:r>
+    </w:p>
+    <w:p>
+      <m:oMathPara>
+        <m:oMath>
+          <m:f>
+            <m:fPr>
+              <m:ctrlPr>
+                <w:rPr>
+                  <w:rFonts w:ascii="Cambria Math" w:hAnsi="Cambria Math"/>
+                  <w:i/>
+                </w:rPr>
+              </m:ctrlPr>
+            </m:fPr>
+            <m:num>
+              <m:nary>
+                <m:naryPr>
+                  <m:chr m:val="∑"/>
+                  <m:limLoc m:val="undOvr"/>
+                  <m:ctrlPr>
+                    <w:rPr>
+                      <w:rFonts w:ascii="Cambria Math" w:hAnsi="Cambria Math"/>
+                      <w:i/>
+                    </w:rPr>
+                  </m:ctrlPr>
+                </m:naryPr>
+                <m:sub>
+                  <m:r>
+                    <w:rPr>
+                      <w:rFonts w:ascii="Cambria Math" w:hAnsi="Cambria Math"/>
+                    </w:rPr>
+                    <m:t>i=1</m:t>
+                  </m:r>
+                </m:sub>
+                <m:sup>
+                  <m:r>
+                    <w:rPr>
+                      <w:rFonts w:ascii="Cambria Math" w:hAnsi="Cambria Math"/>
+                    </w:rPr>
+                    <m:t>n</m:t>
+                  </m:r>
+                </m:sup>
+                <m:e>
+                  <m:sSub>
+                    <m:sSubPr>
+                      <m:ctrlPr>
+                        <w:rPr>
+                          <w:rFonts w:ascii="Cambria Math" w:hAnsi="Cambria Math"/>
+                          <w:i/>
+                        </w:rPr>
+                      </m:ctrlPr>
+                    </m:sSubPr>
+                    <m:e>
+                      <m:r>
+                        <w:rPr>
+                          <w:rFonts w:ascii="Cambria Math" w:hAnsi="Cambria Math"/>
+                        </w:rPr>
+                        <m:t>μ</m:t>
+                      </m:r>
+                    </m:e>
+                    <m:sub>
+                      <m:r>
+                        <w:rPr>
+                          <w:rFonts w:ascii="Cambria Math" w:hAnsi="Cambria Math"/>
+                        </w:rPr>
+                        <m:t>i</m:t>
+                      </m:r>
+                    </m:sub>
+                  </m:sSub>
+                  <m:r>
+                    <w:rPr>
+                      <w:rFonts w:ascii="Cambria Math" w:hAnsi="Cambria Math"/>
+                    </w:rPr>
+                    <m:t>∙</m:t>
+                  </m:r>
+                  <m:sSub>
+                    <m:sSubPr>
+                      <m:ctrlPr>
+                        <w:rPr>
+                          <w:rFonts w:ascii="Cambria Math" w:hAnsi="Cambria Math"/>
+                          <w:i/>
+                        </w:rPr>
+                      </m:ctrlPr>
+                    </m:sSubPr>
+                    <m:e>
+                      <m:r>
+                        <w:rPr>
+                          <w:rFonts w:ascii="Cambria Math" w:hAnsi="Cambria Math"/>
+                        </w:rPr>
+                        <m:t>w</m:t>
+                      </m:r>
+                    </m:e>
+                    <m:sub>
+                      <m:r>
+                        <w:rPr>
+                          <w:rFonts w:ascii="Cambria Math" w:hAnsi="Cambria Math"/>
+                        </w:rPr>
+                        <m:t>i</m:t>
+                      </m:r>
+                    </m:sub>
+                  </m:sSub>
+                </m:e>
+              </m:nary>
+            </m:num>
+            <m:den>
+              <m:nary>
+                <m:naryPr>
+                  <m:chr m:val="∑"/>
+                  <m:limLoc m:val="undOvr"/>
+                  <m:ctrlPr>
+                    <w:rPr>
+                      <w:rFonts w:ascii="Cambria Math" w:hAnsi="Cambria Math"/>
+                      <w:i/>
+                    </w:rPr>
+                  </m:ctrlPr>
+                </m:naryPr>
+                <m:sub>
+                  <m:r>
+                    <w:rPr>
+                      <w:rFonts w:ascii="Cambria Math" w:hAnsi="Cambria Math"/>
+                    </w:rPr>
+                    <m:t>i=1</m:t>
+                  </m:r>
+                </m:sub>
+                <m:sup>
+                  <m:r>
+                    <w:rPr>
+                      <w:rFonts w:ascii="Cambria Math" w:hAnsi="Cambria Math"/>
+                    </w:rPr>
+                    <m:t>n</m:t>
+                  </m:r>
+                </m:sup>
+                <m:e>
+                  <m:sSub>
+                    <m:sSubPr>
+                      <m:ctrlPr>
+                        <w:rPr>
+                          <w:rFonts w:ascii="Cambria Math" w:hAnsi="Cambria Math"/>
+                          <w:i/>
+                        </w:rPr>
+                      </m:ctrlPr>
+                    </m:sSubPr>
+                    <m:e>
+                      <m:r>
+                        <w:rPr>
+                          <w:rFonts w:ascii="Cambria Math" w:hAnsi="Cambria Math"/>
+                        </w:rPr>
+                        <m:t>w</m:t>
+                      </m:r>
+                    </m:e>
+                    <m:sub>
+                      <m:r>
+                        <w:rPr>
+                          <w:rFonts w:ascii="Cambria Math" w:hAnsi="Cambria Math"/>
+                        </w:rPr>
+                        <m:t>i</m:t>
+                      </m:r>
+                    </m:sub>
+                  </m:sSub>
+                </m:e>
+              </m:nary>
+            </m:den>
+          </m:f>
+          <m:r>
+            <w:rPr>
+              <w:rFonts w:ascii="Cambria Math" w:hAnsi="Cambria Math"/>
+            </w:rPr>
+            <m:t>=</m:t>
+          </m:r>
+          <m:r>
+            <w:rPr>
+              <w:rFonts w:ascii="Cambria Math" w:hAnsi="Cambria Math"/>
+            </w:rPr>
+            <m:t>μ</m:t>
+          </m:r>
+        </m:oMath>
+      </m:oMathPara>
+    </w:p>
+    <w:p>
+      <w:r>
+        <w:t xml:space="preserve">, where </w:t>
+      </w:r>
+      <m:oMath>
+        <m:sSub>
+          <m:sSubPr>
+            <m:ctrlPr>
+              <w:rPr>
+                <w:rFonts w:ascii="Cambria Math" w:hAnsi="Cambria Math"/>
+                <w:i/>
+              </w:rPr>
+            </m:ctrlPr>
+          </m:sSubPr>
+          <m:e>
+            <m:r>
+              <w:rPr>
+                <w:rFonts w:ascii="Cambria Math" w:hAnsi="Cambria Math"/>
+              </w:rPr>
+              <m:t>μ</m:t>
+            </m:r>
+          </m:e>
+          <m:sub>
+            <m:r>
+              <w:rPr>
+                <w:rFonts w:ascii="Cambria Math" w:hAnsi="Cambria Math"/>
+              </w:rPr>
+              <m:t>i</m:t>
+            </m:r>
+          </m:sub>
+        </m:sSub>
+      </m:oMath>
+      <w:r>
+        <w:t xml:space="preserve"> denotes the modified mean for level  </w:t>
+      </w:r>
+      <m:oMath>
+        <m:r>
+          <w:rPr>
+            <w:rFonts w:ascii="Cambria Math" w:hAnsi="Cambria Math"/>
+          </w:rPr>
+          <m:t>i</m:t>
+        </m:r>
+      </m:oMath>
+      <w:r>
+        <w:t xml:space="preserve"> and </w:t>
+      </w:r>
+      <m:oMath>
+        <m:sSub>
+          <m:sSubPr>
+            <m:ctrlPr>
+              <w:rPr>
+                <w:rFonts w:ascii="Cambria Math" w:hAnsi="Cambria Math"/>
+                <w:i/>
+              </w:rPr>
+            </m:ctrlPr>
+          </m:sSubPr>
+          <m:e>
+            <m:r>
+              <w:rPr>
+                <w:rFonts w:ascii="Cambria Math" w:hAnsi="Cambria Math"/>
+              </w:rPr>
+              <m:t>w</m:t>
+            </m:r>
+          </m:e>
+          <m:sub>
+            <m:r>
+              <w:rPr>
+                <w:rFonts w:ascii="Cambria Math" w:hAnsi="Cambria Math"/>
+              </w:rPr>
+              <m:t>i</m:t>
+            </m:r>
+          </m:sub>
+        </m:sSub>
+      </m:oMath>
+      <w:r>
+        <w:t xml:space="preserve"> denotes the frequency of this level.</w:t>
+      </w:r>
+    </w:p>
+    <w:p>
+      <w:pPr>
+        <w:pStyle w:val="Heading3"/>
+        <w:ind w:left="709"/>
+      </w:pPr>
+      <w:r>
+        <w:t>Modifiers for counts and non-negative</w:t>
+      </w:r>
+    </w:p>
+    <w:p>
+      <w:r>
+        <w:t xml:space="preserve">For counts and non-negative measurement types, the modifier effect for level </w:t>
+      </w:r>
+      <m:oMath>
+        <m:r>
+          <w:rPr>
+            <w:rFonts w:ascii="Cambria Math" w:hAnsi="Cambria Math"/>
+          </w:rPr>
+          <m:t>i</m:t>
+        </m:r>
+      </m:oMath>
+      <w:r>
+        <w:t xml:space="preserve"> with modifier </w:t>
+      </w:r>
+      <m:oMath>
+        <m:sSub>
+          <m:sSubPr>
+            <m:ctrlPr>
+              <w:rPr>
+                <w:rFonts w:ascii="Cambria Math" w:hAnsi="Cambria Math"/>
+                <w:i/>
+              </w:rPr>
+            </m:ctrlPr>
+          </m:sSubPr>
+          <m:e>
+            <m:r>
+              <w:rPr>
+                <w:rFonts w:ascii="Cambria Math" w:hAnsi="Cambria Math"/>
+              </w:rPr>
+              <m:t>∆</m:t>
+            </m:r>
+          </m:e>
+          <m:sub>
+            <m:r>
+              <w:rPr>
+                <w:rFonts w:ascii="Cambria Math" w:hAnsi="Cambria Math"/>
+              </w:rPr>
+              <m:t>i</m:t>
+            </m:r>
+          </m:sub>
+        </m:sSub>
+      </m:oMath>
+      <w:r>
+        <w:t xml:space="preserve"> is</w:t>
+      </w:r>
+    </w:p>
+    <w:p>
+      <m:oMathPara>
+        <m:oMath>
+          <m:sSub>
+            <m:sSubPr>
+              <m:ctrlPr>
+                <w:rPr>
+                  <w:rFonts w:ascii="Cambria Math" w:hAnsi="Cambria Math"/>
+                  <w:i/>
+                </w:rPr>
+              </m:ctrlPr>
+            </m:sSubPr>
+            <m:e>
+              <m:r>
+                <w:rPr>
+                  <w:rFonts w:ascii="Cambria Math" w:hAnsi="Cambria Math"/>
+                </w:rPr>
+                <m:t>μ</m:t>
+              </m:r>
+            </m:e>
+            <m:sub>
+              <m:r>
+                <w:rPr>
+                  <w:rFonts w:ascii="Cambria Math" w:hAnsi="Cambria Math"/>
+                </w:rPr>
+                <m:t>i</m:t>
+              </m:r>
+            </m:sub>
+          </m:sSub>
+          <m:r>
+            <w:rPr>
+              <w:rFonts w:ascii="Cambria Math" w:hAnsi="Cambria Math"/>
+            </w:rPr>
+            <m:t>=</m:t>
+          </m:r>
+          <m:sSub>
+            <m:sSubPr>
+              <m:ctrlPr>
+                <w:rPr>
+                  <w:rFonts w:ascii="Cambria Math" w:hAnsi="Cambria Math"/>
+                  <w:i/>
+                </w:rPr>
+              </m:ctrlPr>
+            </m:sSubPr>
+            <m:e>
+              <m:r>
+                <w:rPr>
+                  <w:rFonts w:ascii="Cambria Math" w:hAnsi="Cambria Math"/>
+                </w:rPr>
+                <m:t>∆</m:t>
+              </m:r>
+            </m:e>
+            <m:sub>
+              <m:r>
+                <w:rPr>
+                  <w:rFonts w:ascii="Cambria Math" w:hAnsi="Cambria Math"/>
+                </w:rPr>
+                <m:t>i</m:t>
+              </m:r>
+            </m:sub>
+          </m:sSub>
+          <m:r>
+            <w:rPr>
+              <w:rFonts w:ascii="Cambria Math" w:hAnsi="Cambria Math"/>
+            </w:rPr>
+            <m:t>∙μ</m:t>
+          </m:r>
+        </m:oMath>
+      </m:oMathPara>
+    </w:p>
+    <w:p>
+      <w:r>
+        <w:t xml:space="preserve">. </w:t>
+      </w:r>
+      <w:r>
+        <w:t xml:space="preserve">Following the restriction that the joint effect should be neutral, the modifier </w:t>
+      </w:r>
+      <m:oMath>
+        <m:sSub>
+          <m:sSubPr>
+            <m:ctrlPr>
+              <w:rPr>
+                <w:rFonts w:ascii="Cambria Math" w:hAnsi="Cambria Math"/>
+                <w:i/>
+              </w:rPr>
+            </m:ctrlPr>
+          </m:sSubPr>
+          <m:e>
+            <m:r>
+              <w:rPr>
+                <w:rFonts w:ascii="Cambria Math" w:hAnsi="Cambria Math"/>
+              </w:rPr>
+              <m:t>∆</m:t>
+            </m:r>
+          </m:e>
+          <m:sub>
+            <m:r>
+              <w:rPr>
+                <w:rFonts w:ascii="Cambria Math" w:hAnsi="Cambria Math"/>
+              </w:rPr>
+              <m:t>i</m:t>
+            </m:r>
+          </m:sub>
+        </m:sSub>
+      </m:oMath>
+      <w:r>
+        <w:t xml:space="preserve"> for level </w:t>
+      </w:r>
+      <m:oMath>
+        <m:r>
+          <w:rPr>
+            <w:rFonts w:ascii="Cambria Math" w:hAnsi="Cambria Math"/>
+          </w:rPr>
+          <m:t>i</m:t>
+        </m:r>
+      </m:oMath>
+      <w:r>
+        <w:t xml:space="preserve"> is computed from the other levels as</w:t>
+      </w:r>
+    </w:p>
+    <w:p>
+      <m:oMathPara>
+        <m:oMath>
+          <m:sSub>
+            <m:sSubPr>
+              <m:ctrlPr>
+                <w:rPr>
+                  <w:rFonts w:ascii="Cambria Math" w:hAnsi="Cambria Math"/>
+                  <w:i/>
+                </w:rPr>
+              </m:ctrlPr>
+            </m:sSubPr>
+            <m:e>
+              <m:r>
+                <w:rPr>
+                  <w:rFonts w:ascii="Cambria Math" w:hAnsi="Cambria Math"/>
+                </w:rPr>
+                <m:t>∆</m:t>
+              </m:r>
+            </m:e>
+            <m:sub>
+              <m:r>
+                <w:rPr>
+                  <w:rFonts w:ascii="Cambria Math" w:hAnsi="Cambria Math"/>
+                </w:rPr>
+                <m:t>i</m:t>
+              </m:r>
+            </m:sub>
+          </m:sSub>
+          <m:r>
+            <m:rPr>
+              <m:sty m:val="p"/>
+            </m:rPr>
+            <w:rPr>
+              <w:rFonts w:ascii="Cambria Math" w:hAnsi="Cambria Math"/>
+            </w:rPr>
+            <m:t xml:space="preserve"> </m:t>
+          </m:r>
+          <m:r>
+            <w:rPr>
+              <w:rFonts w:ascii="Cambria Math" w:hAnsi="Cambria Math"/>
+            </w:rPr>
+            <m:t>=</m:t>
+          </m:r>
+          <m:f>
+            <m:fPr>
+              <m:ctrlPr>
+                <w:rPr>
+                  <w:rFonts w:ascii="Cambria Math" w:hAnsi="Cambria Math"/>
+                  <w:i/>
+                </w:rPr>
+              </m:ctrlPr>
+            </m:fPr>
+            <m:num>
+              <m:nary>
+                <m:naryPr>
+                  <m:chr m:val="∑"/>
+                  <m:limLoc m:val="undOvr"/>
+                  <m:ctrlPr>
+                    <w:rPr>
+                      <w:rFonts w:ascii="Cambria Math" w:hAnsi="Cambria Math"/>
+                      <w:i/>
+                    </w:rPr>
+                  </m:ctrlPr>
+                </m:naryPr>
+                <m:sub>
+                  <m:r>
+                    <w:rPr>
+                      <w:rFonts w:ascii="Cambria Math" w:hAnsi="Cambria Math"/>
+                    </w:rPr>
+                    <m:t>j=1</m:t>
+                  </m:r>
+                </m:sub>
+                <m:sup>
+                  <m:r>
+                    <w:rPr>
+                      <w:rFonts w:ascii="Cambria Math" w:hAnsi="Cambria Math"/>
+                    </w:rPr>
+                    <m:t>n</m:t>
+                  </m:r>
+                </m:sup>
+                <m:e>
+                  <m:sSub>
+                    <m:sSubPr>
+                      <m:ctrlPr>
+                        <w:rPr>
+                          <w:rFonts w:ascii="Cambria Math" w:hAnsi="Cambria Math"/>
+                          <w:i/>
+                        </w:rPr>
+                      </m:ctrlPr>
+                    </m:sSubPr>
+                    <m:e>
+                      <m:r>
+                        <w:rPr>
+                          <w:rFonts w:ascii="Cambria Math" w:hAnsi="Cambria Math"/>
+                        </w:rPr>
+                        <m:t>w</m:t>
+                      </m:r>
+                    </m:e>
+                    <m:sub>
+                      <m:r>
+                        <w:rPr>
+                          <w:rFonts w:ascii="Cambria Math" w:hAnsi="Cambria Math"/>
+                        </w:rPr>
+                        <m:t>j</m:t>
+                      </m:r>
+                    </m:sub>
+                  </m:sSub>
+                </m:e>
+              </m:nary>
+              <m:r>
+                <w:rPr>
+                  <w:rFonts w:ascii="Cambria Math" w:hAnsi="Cambria Math"/>
+                </w:rPr>
+                <m:t>-</m:t>
+              </m:r>
+              <m:nary>
+                <m:naryPr>
+                  <m:chr m:val="∑"/>
+                  <m:limLoc m:val="undOvr"/>
+                  <m:ctrlPr>
+                    <w:rPr>
+                      <w:rFonts w:ascii="Cambria Math" w:hAnsi="Cambria Math"/>
+                      <w:i/>
+                    </w:rPr>
+                  </m:ctrlPr>
+                </m:naryPr>
+                <m:sub>
+                  <m:r>
+                    <w:rPr>
+                      <w:rFonts w:ascii="Cambria Math" w:hAnsi="Cambria Math"/>
+                    </w:rPr>
+                    <m:t>j=1,j≠i</m:t>
+                  </m:r>
+                </m:sub>
+                <m:sup>
+                  <m:r>
+                    <w:rPr>
+                      <w:rFonts w:ascii="Cambria Math" w:hAnsi="Cambria Math"/>
+                    </w:rPr>
+                    <m:t>n</m:t>
+                  </m:r>
+                </m:sup>
+                <m:e>
+                  <m:sSub>
+                    <m:sSubPr>
+                      <m:ctrlPr>
+                        <w:rPr>
+                          <w:rFonts w:ascii="Cambria Math" w:hAnsi="Cambria Math"/>
+                          <w:i/>
+                        </w:rPr>
+                      </m:ctrlPr>
+                    </m:sSubPr>
+                    <m:e>
+                      <m:r>
+                        <w:rPr>
+                          <w:rFonts w:ascii="Cambria Math" w:hAnsi="Cambria Math"/>
+                        </w:rPr>
+                        <m:t>∆</m:t>
+                      </m:r>
+                    </m:e>
+                    <m:sub>
+                      <m:r>
+                        <w:rPr>
+                          <w:rFonts w:ascii="Cambria Math" w:hAnsi="Cambria Math"/>
+                        </w:rPr>
+                        <m:t>j</m:t>
+                      </m:r>
+                    </m:sub>
+                  </m:sSub>
+                  <m:r>
+                    <w:rPr>
+                      <w:rFonts w:ascii="Cambria Math" w:hAnsi="Cambria Math"/>
+                    </w:rPr>
+                    <m:t>∙</m:t>
+                  </m:r>
+                  <m:sSub>
+                    <m:sSubPr>
+                      <m:ctrlPr>
+                        <w:rPr>
+                          <w:rFonts w:ascii="Cambria Math" w:hAnsi="Cambria Math"/>
+                          <w:i/>
+                        </w:rPr>
+                      </m:ctrlPr>
+                    </m:sSubPr>
+                    <m:e>
+                      <m:r>
+                        <w:rPr>
+                          <w:rFonts w:ascii="Cambria Math" w:hAnsi="Cambria Math"/>
+                        </w:rPr>
+                        <m:t>w</m:t>
+                      </m:r>
+                    </m:e>
+                    <m:sub>
+                      <m:r>
+                        <w:rPr>
+                          <w:rFonts w:ascii="Cambria Math" w:hAnsi="Cambria Math"/>
+                        </w:rPr>
+                        <m:t>j</m:t>
+                      </m:r>
+                    </m:sub>
+                  </m:sSub>
+                </m:e>
+              </m:nary>
+            </m:num>
+            <m:den>
+              <m:sSub>
+                <m:sSubPr>
+                  <m:ctrlPr>
+                    <w:rPr>
+                      <w:rFonts w:ascii="Cambria Math" w:hAnsi="Cambria Math"/>
+                      <w:i/>
+                    </w:rPr>
+                  </m:ctrlPr>
+                </m:sSubPr>
+                <m:e>
+                  <m:r>
+                    <w:rPr>
+                      <w:rFonts w:ascii="Cambria Math" w:hAnsi="Cambria Math"/>
+                    </w:rPr>
+                    <m:t>w</m:t>
+                  </m:r>
+                </m:e>
+                <m:sub>
+                  <m:r>
+                    <w:rPr>
+                      <w:rFonts w:ascii="Cambria Math" w:hAnsi="Cambria Math"/>
+                    </w:rPr>
+                    <m:t>i</m:t>
+                  </m:r>
+                </m:sub>
+              </m:sSub>
+            </m:den>
+          </m:f>
+        </m:oMath>
+      </m:oMathPara>
+    </w:p>
+    <w:p>
+      <w:r>
+        <w:t>.</w:t>
+      </w:r>
+    </w:p>
+    <w:p>
+      <w:r>
+        <w:t xml:space="preserve">A lower bound for the modifier is </w:t>
+      </w:r>
+      <m:oMath>
+        <m:sSub>
+          <m:sSubPr>
+            <m:ctrlPr>
+              <w:rPr>
+                <w:rFonts w:ascii="Cambria Math" w:hAnsi="Cambria Math"/>
+                <w:i/>
+              </w:rPr>
+            </m:ctrlPr>
+          </m:sSubPr>
+          <m:e>
+            <m:r>
+              <w:rPr>
+                <w:rFonts w:ascii="Cambria Math" w:hAnsi="Cambria Math"/>
+              </w:rPr>
+              <m:t>∆</m:t>
+            </m:r>
+          </m:e>
+          <m:sub>
+            <m:r>
+              <w:rPr>
+                <w:rFonts w:ascii="Cambria Math" w:hAnsi="Cambria Math"/>
+              </w:rPr>
+              <m:t>i</m:t>
+            </m:r>
+          </m:sub>
+        </m:sSub>
+        <m:r>
+          <w:rPr>
+            <w:rFonts w:ascii="Cambria Math" w:hAnsi="Cambria Math"/>
+          </w:rPr>
+          <m:t xml:space="preserve">≥ </m:t>
+        </m:r>
+        <m:sSub>
+          <m:sSubPr>
+            <m:ctrlPr>
+              <w:rPr>
+                <w:rFonts w:ascii="Cambria Math" w:hAnsi="Cambria Math"/>
+                <w:i/>
+              </w:rPr>
+            </m:ctrlPr>
+          </m:sSubPr>
+          <m:e>
+            <m:r>
+              <w:rPr>
+                <w:rFonts w:ascii="Cambria Math" w:hAnsi="Cambria Math"/>
+              </w:rPr>
+              <m:t>∆</m:t>
+            </m:r>
+          </m:e>
+          <m:sub>
+            <m:r>
+              <w:rPr>
+                <w:rFonts w:ascii="Cambria Math" w:hAnsi="Cambria Math"/>
+              </w:rPr>
+              <m:t>l</m:t>
+            </m:r>
+          </m:sub>
+        </m:sSub>
+        <m:r>
+          <w:rPr>
+            <w:rFonts w:ascii="Cambria Math" w:hAnsi="Cambria Math"/>
+          </w:rPr>
+          <m:t>&gt;0</m:t>
+        </m:r>
+        <m:r>
+          <w:rPr>
+            <w:rFonts w:ascii="Cambria Math" w:hAnsi="Cambria Math"/>
+          </w:rPr>
+          <m:t>.1</m:t>
+        </m:r>
+      </m:oMath>
+      <w:r>
+        <w:t xml:space="preserve"> and from this follows an upper bound the following upper bound</w:t>
+      </w:r>
+    </w:p>
+    <w:p>
+      <m:oMathPara>
+        <m:oMath>
+          <m:sSub>
+            <m:sSubPr>
+              <m:ctrlPr>
+                <w:rPr>
+                  <w:rFonts w:ascii="Cambria Math" w:hAnsi="Cambria Math"/>
+                  <w:i/>
+                </w:rPr>
+              </m:ctrlPr>
+            </m:sSubPr>
+            <m:e>
+              <m:r>
+                <w:rPr>
+                  <w:rFonts w:ascii="Cambria Math" w:hAnsi="Cambria Math"/>
+                </w:rPr>
+                <m:t>∆</m:t>
+              </m:r>
+            </m:e>
+            <m:sub>
+              <m:r>
+                <w:rPr>
+                  <w:rFonts w:ascii="Cambria Math" w:hAnsi="Cambria Math"/>
+                </w:rPr>
+                <m:t>i</m:t>
+              </m:r>
+            </m:sub>
+          </m:sSub>
+          <m:r>
+            <w:rPr>
+              <w:rFonts w:ascii="Cambria Math" w:hAnsi="Cambria Math"/>
+            </w:rPr>
+            <m:t>≤</m:t>
+          </m:r>
+          <m:f>
+            <m:fPr>
+              <m:ctrlPr>
+                <w:rPr>
+                  <w:rFonts w:ascii="Cambria Math" w:hAnsi="Cambria Math"/>
+                  <w:i/>
+                </w:rPr>
+              </m:ctrlPr>
+            </m:fPr>
+            <m:num>
+              <m:nary>
+                <m:naryPr>
+                  <m:chr m:val="∑"/>
+                  <m:limLoc m:val="undOvr"/>
+                  <m:ctrlPr>
+                    <w:rPr>
+                      <w:rFonts w:ascii="Cambria Math" w:hAnsi="Cambria Math"/>
+                      <w:i/>
+                    </w:rPr>
+                  </m:ctrlPr>
+                </m:naryPr>
+                <m:sub>
+                  <m:r>
+                    <w:rPr>
+                      <w:rFonts w:ascii="Cambria Math" w:hAnsi="Cambria Math"/>
+                    </w:rPr>
+                    <m:t>j=1</m:t>
+                  </m:r>
+                </m:sub>
+                <m:sup>
+                  <m:r>
+                    <w:rPr>
+                      <w:rFonts w:ascii="Cambria Math" w:hAnsi="Cambria Math"/>
+                    </w:rPr>
+                    <m:t>n</m:t>
+                  </m:r>
+                </m:sup>
+                <m:e>
+                  <m:sSub>
+                    <m:sSubPr>
+                      <m:ctrlPr>
+                        <w:rPr>
+                          <w:rFonts w:ascii="Cambria Math" w:hAnsi="Cambria Math"/>
+                          <w:i/>
+                        </w:rPr>
+                      </m:ctrlPr>
+                    </m:sSubPr>
+                    <m:e>
+                      <m:r>
+                        <w:rPr>
+                          <w:rFonts w:ascii="Cambria Math" w:hAnsi="Cambria Math"/>
+                        </w:rPr>
+                        <m:t>w</m:t>
+                      </m:r>
+                    </m:e>
+                    <m:sub>
+                      <m:r>
+                        <w:rPr>
+                          <w:rFonts w:ascii="Cambria Math" w:hAnsi="Cambria Math"/>
+                        </w:rPr>
+                        <m:t>j</m:t>
+                      </m:r>
+                    </m:sub>
+                  </m:sSub>
+                </m:e>
+              </m:nary>
+              <m:r>
+                <w:rPr>
+                  <w:rFonts w:ascii="Cambria Math" w:hAnsi="Cambria Math"/>
+                </w:rPr>
+                <m:t>-</m:t>
+              </m:r>
+              <m:sSub>
+                <m:sSubPr>
+                  <m:ctrlPr>
+                    <w:rPr>
+                      <w:rFonts w:ascii="Cambria Math" w:hAnsi="Cambria Math"/>
+                      <w:i/>
+                    </w:rPr>
+                  </m:ctrlPr>
+                </m:sSubPr>
+                <m:e>
+                  <m:r>
+                    <w:rPr>
+                      <w:rFonts w:ascii="Cambria Math" w:hAnsi="Cambria Math"/>
+                    </w:rPr>
+                    <m:t>∆</m:t>
+                  </m:r>
+                </m:e>
+                <m:sub>
+                  <m:r>
+                    <w:rPr>
+                      <w:rFonts w:ascii="Cambria Math" w:hAnsi="Cambria Math"/>
+                    </w:rPr>
+                    <m:t>l</m:t>
+                  </m:r>
+                </m:sub>
+              </m:sSub>
+              <m:nary>
+                <m:naryPr>
+                  <m:chr m:val="∑"/>
+                  <m:limLoc m:val="undOvr"/>
+                  <m:ctrlPr>
+                    <w:rPr>
+                      <w:rFonts w:ascii="Cambria Math" w:hAnsi="Cambria Math"/>
+                      <w:i/>
+                    </w:rPr>
+                  </m:ctrlPr>
+                </m:naryPr>
+                <m:sub>
+                  <m:r>
+                    <w:rPr>
+                      <w:rFonts w:ascii="Cambria Math" w:hAnsi="Cambria Math"/>
+                    </w:rPr>
+                    <m:t>j=1,j≠i</m:t>
+                  </m:r>
+                </m:sub>
+                <m:sup>
+                  <m:r>
+                    <w:rPr>
+                      <w:rFonts w:ascii="Cambria Math" w:hAnsi="Cambria Math"/>
+                    </w:rPr>
+                    <m:t>n</m:t>
+                  </m:r>
+                </m:sup>
+                <m:e>
+                  <m:sSub>
+                    <m:sSubPr>
+                      <m:ctrlPr>
+                        <w:rPr>
+                          <w:rFonts w:ascii="Cambria Math" w:hAnsi="Cambria Math"/>
+                          <w:i/>
+                        </w:rPr>
+                      </m:ctrlPr>
+                    </m:sSubPr>
+                    <m:e>
+                      <m:r>
+                        <w:rPr>
+                          <w:rFonts w:ascii="Cambria Math" w:hAnsi="Cambria Math"/>
+                        </w:rPr>
+                        <m:t>w</m:t>
+                      </m:r>
+                    </m:e>
+                    <m:sub>
+                      <m:r>
+                        <w:rPr>
+                          <w:rFonts w:ascii="Cambria Math" w:hAnsi="Cambria Math"/>
+                        </w:rPr>
+                        <m:t>j</m:t>
+                      </m:r>
+                    </m:sub>
+                  </m:sSub>
+                </m:e>
+              </m:nary>
+            </m:num>
+            <m:den>
+              <m:sSub>
+                <m:sSubPr>
+                  <m:ctrlPr>
+                    <w:rPr>
+                      <w:rFonts w:ascii="Cambria Math" w:hAnsi="Cambria Math"/>
+                      <w:i/>
+                    </w:rPr>
+                  </m:ctrlPr>
+                </m:sSubPr>
+                <m:e>
+                  <m:r>
+                    <w:rPr>
+                      <w:rFonts w:ascii="Cambria Math" w:hAnsi="Cambria Math"/>
+                    </w:rPr>
+                    <m:t>w</m:t>
+                  </m:r>
+                </m:e>
+                <m:sub>
+                  <m:r>
+                    <w:rPr>
+                      <w:rFonts w:ascii="Cambria Math" w:hAnsi="Cambria Math"/>
+                    </w:rPr>
+                    <m:t>i</m:t>
+                  </m:r>
+                </m:sub>
+              </m:sSub>
+            </m:den>
+          </m:f>
+        </m:oMath>
+      </m:oMathPara>
+    </w:p>
+    <w:p>
+      <w:r>
+        <w:t>.</w:t>
+      </w:r>
+    </w:p>
+    <w:p>
+      <w:pPr>
+        <w:pStyle w:val="Heading3"/>
+        <w:ind w:left="709"/>
+      </w:pPr>
+      <w:r>
+        <w:t>Modifiers for fractions</w:t>
+      </w:r>
+    </w:p>
+    <w:p>
+      <w:r>
+        <w:t xml:space="preserve">For fractions, the </w:t>
+      </w:r>
+      <w:r>
+        <w:t xml:space="preserve">modifier effect for level </w:t>
+      </w:r>
+      <m:oMath>
+        <m:r>
+          <w:rPr>
+            <w:rFonts w:ascii="Cambria Math" w:hAnsi="Cambria Math"/>
+          </w:rPr>
+          <m:t>i</m:t>
+        </m:r>
+      </m:oMath>
+      <w:r>
+        <w:t xml:space="preserve"> with modifier </w:t>
+      </w:r>
+      <m:oMath>
+        <m:sSub>
+          <m:sSubPr>
+            <m:ctrlPr>
+              <w:rPr>
+                <w:rFonts w:ascii="Cambria Math" w:hAnsi="Cambria Math"/>
+                <w:i/>
+              </w:rPr>
+            </m:ctrlPr>
+          </m:sSubPr>
+          <m:e>
+            <m:r>
+              <w:rPr>
+                <w:rFonts w:ascii="Cambria Math" w:hAnsi="Cambria Math"/>
+              </w:rPr>
+              <m:t>∆</m:t>
+            </m:r>
+          </m:e>
+          <m:sub>
+            <m:r>
+              <w:rPr>
+                <w:rFonts w:ascii="Cambria Math" w:hAnsi="Cambria Math"/>
+              </w:rPr>
+              <m:t>i</m:t>
+            </m:r>
+          </m:sub>
+        </m:sSub>
+      </m:oMath>
+      <w:r>
+        <w:t xml:space="preserve"> is</w:t>
+      </w:r>
+      <w:r>
+        <w:t xml:space="preserve"> defined as</w:t>
+      </w:r>
+    </w:p>
+    <w:p>
+      <m:oMathPara>
+        <m:oMath>
+          <m:sSub>
+            <m:sSubPr>
+              <m:ctrlPr>
+                <w:rPr>
+                  <w:rFonts w:ascii="Cambria Math" w:hAnsi="Cambria Math"/>
+                  <w:i/>
+                </w:rPr>
+              </m:ctrlPr>
+            </m:sSubPr>
+            <m:e>
+              <m:r>
+                <w:rPr>
+                  <w:rFonts w:ascii="Cambria Math" w:hAnsi="Cambria Math"/>
+                </w:rPr>
+                <m:t>μ</m:t>
+              </m:r>
+            </m:e>
+            <m:sub>
+              <m:r>
+                <w:rPr>
+                  <w:rFonts w:ascii="Cambria Math" w:hAnsi="Cambria Math"/>
+                </w:rPr>
+                <m:t>i</m:t>
+              </m:r>
+            </m:sub>
+          </m:sSub>
+          <m:r>
+            <w:rPr>
+              <w:rFonts w:ascii="Cambria Math" w:hAnsi="Cambria Math"/>
+            </w:rPr>
+            <m:t>=</m:t>
+          </m:r>
+          <m:sSup>
+            <m:sSupPr>
+              <m:ctrlPr>
+                <w:rPr>
+                  <w:rFonts w:ascii="Cambria Math" w:hAnsi="Cambria Math"/>
+                  <w:i/>
+                </w:rPr>
+              </m:ctrlPr>
+            </m:sSupPr>
+            <m:e>
+              <m:d>
+                <m:dPr>
+                  <m:ctrlPr>
+                    <w:rPr>
+                      <w:rFonts w:ascii="Cambria Math" w:hAnsi="Cambria Math"/>
+                      <w:i/>
+                    </w:rPr>
+                  </m:ctrlPr>
+                </m:dPr>
+                <m:e>
+                  <m:r>
+                    <w:rPr>
+                      <w:rFonts w:ascii="Cambria Math" w:hAnsi="Cambria Math"/>
+                    </w:rPr>
+                    <m:t>1+</m:t>
+                  </m:r>
+                  <m:f>
+                    <m:fPr>
+                      <m:ctrlPr>
+                        <w:rPr>
+                          <w:rFonts w:ascii="Cambria Math" w:hAnsi="Cambria Math"/>
+                          <w:i/>
+                        </w:rPr>
+                      </m:ctrlPr>
+                    </m:fPr>
+                    <m:num>
+                      <m:r>
+                        <w:rPr>
+                          <w:rFonts w:ascii="Cambria Math" w:hAnsi="Cambria Math"/>
+                        </w:rPr>
+                        <m:t>1-μ</m:t>
+                      </m:r>
+                    </m:num>
+                    <m:den>
+                      <m:sSub>
+                        <m:sSubPr>
+                          <m:ctrlPr>
+                            <w:rPr>
+                              <w:rFonts w:ascii="Cambria Math" w:hAnsi="Cambria Math"/>
+                              <w:i/>
+                            </w:rPr>
+                          </m:ctrlPr>
+                        </m:sSubPr>
+                        <m:e>
+                          <m:r>
+                            <w:rPr>
+                              <w:rFonts w:ascii="Cambria Math" w:hAnsi="Cambria Math"/>
+                            </w:rPr>
+                            <m:t>∆</m:t>
+                          </m:r>
+                        </m:e>
+                        <m:sub>
+                          <m:r>
+                            <w:rPr>
+                              <w:rFonts w:ascii="Cambria Math" w:hAnsi="Cambria Math"/>
+                            </w:rPr>
+                            <m:t>i</m:t>
+                          </m:r>
+                        </m:sub>
+                      </m:sSub>
+                      <m:r>
+                        <w:rPr>
+                          <w:rFonts w:ascii="Cambria Math" w:hAnsi="Cambria Math"/>
+                        </w:rPr>
+                        <m:t>∙μ</m:t>
+                      </m:r>
+                    </m:den>
+                  </m:f>
+                </m:e>
+              </m:d>
+            </m:e>
+            <m:sup>
+              <m:r>
+                <w:rPr>
+                  <w:rFonts w:ascii="Cambria Math" w:hAnsi="Cambria Math"/>
+                </w:rPr>
+                <m:t>-1</m:t>
+              </m:r>
+            </m:sup>
+          </m:sSup>
+        </m:oMath>
+      </m:oMathPara>
+    </w:p>
+    <w:p>
+      <w:r>
+        <w:t>.</w:t>
+      </w:r>
+    </w:p>
+    <w:p>
+      <w:r>
+        <w:t>Following the restriction</w:t>
+      </w:r>
+      <w:r>
+        <w:t xml:space="preserve"> that the joint effect should be neutral</w:t>
+      </w:r>
+      <w:r>
+        <w:t xml:space="preserve">, the </w:t>
+      </w:r>
+      <w:r>
+        <w:t xml:space="preserve">modifier </w:t>
+      </w:r>
+      <m:oMath>
+        <m:sSub>
+          <m:sSubPr>
+            <m:ctrlPr>
+              <w:rPr>
+                <w:rFonts w:ascii="Cambria Math" w:hAnsi="Cambria Math"/>
+                <w:i/>
+              </w:rPr>
+            </m:ctrlPr>
+          </m:sSubPr>
+          <m:e>
+            <m:r>
+              <w:rPr>
+                <w:rFonts w:ascii="Cambria Math" w:hAnsi="Cambria Math"/>
+              </w:rPr>
+              <m:t>∆</m:t>
+            </m:r>
+          </m:e>
+          <m:sub>
+            <m:r>
+              <w:rPr>
+                <w:rFonts w:ascii="Cambria Math" w:hAnsi="Cambria Math"/>
+              </w:rPr>
+              <m:t>i</m:t>
+            </m:r>
+          </m:sub>
+        </m:sSub>
+      </m:oMath>
+      <w:r>
+        <w:t xml:space="preserve"> for level </w:t>
+      </w:r>
+      <m:oMath>
+        <m:r>
+          <w:rPr>
+            <w:rFonts w:ascii="Cambria Math" w:hAnsi="Cambria Math"/>
+          </w:rPr>
+          <m:t>i</m:t>
+        </m:r>
+      </m:oMath>
+      <w:r>
+        <w:t xml:space="preserve"> is</w:t>
+      </w:r>
+      <w:r>
+        <w:t xml:space="preserve"> computed </w:t>
+      </w:r>
+      <w:r>
+        <w:t>from the other levels as</w:t>
+      </w:r>
+    </w:p>
+    <w:p>
+      <m:oMathPara>
+        <m:oMath>
+          <m:r>
+            <m:rPr>
+              <m:sty m:val="p"/>
+            </m:rPr>
+            <w:rPr>
+              <w:rFonts w:ascii="Cambria Math" w:hAnsi="Cambria Math"/>
+            </w:rPr>
+            <m:t xml:space="preserve"> </m:t>
+          </m:r>
+          <m:sSub>
+            <m:sSubPr>
+              <m:ctrlPr>
+                <w:rPr>
+                  <w:rFonts w:ascii="Cambria Math" w:hAnsi="Cambria Math"/>
+                  <w:i/>
+                </w:rPr>
+              </m:ctrlPr>
+            </m:sSubPr>
+            <m:e>
+              <m:r>
+                <w:rPr>
+                  <w:rFonts w:ascii="Cambria Math" w:hAnsi="Cambria Math"/>
+                </w:rPr>
+                <m:t>∆</m:t>
+              </m:r>
+            </m:e>
+            <m:sub>
+              <m:r>
+                <w:rPr>
+                  <w:rFonts w:ascii="Cambria Math" w:hAnsi="Cambria Math"/>
+                </w:rPr>
+                <m:t>i</m:t>
+              </m:r>
+            </m:sub>
+          </m:sSub>
+          <m:r>
+            <m:rPr>
+              <m:sty m:val="p"/>
+            </m:rPr>
+            <w:rPr>
+              <w:rFonts w:ascii="Cambria Math" w:hAnsi="Cambria Math"/>
+            </w:rPr>
+            <m:t xml:space="preserve"> </m:t>
+          </m:r>
+          <m:r>
+            <w:rPr>
+              <w:rFonts w:ascii="Cambria Math" w:hAnsi="Cambria Math"/>
+            </w:rPr>
+            <m:t>=</m:t>
+          </m:r>
+          <m:d>
+            <m:dPr>
+              <m:ctrlPr>
+                <w:rPr>
+                  <w:rFonts w:ascii="Cambria Math" w:hAnsi="Cambria Math"/>
+                  <w:i/>
+                </w:rPr>
+              </m:ctrlPr>
+            </m:dPr>
+            <m:e>
+              <m:f>
+                <m:fPr>
+                  <m:ctrlPr>
+                    <w:rPr>
+                      <w:rFonts w:ascii="Cambria Math" w:hAnsi="Cambria Math"/>
+                      <w:i/>
+                    </w:rPr>
+                  </m:ctrlPr>
+                </m:fPr>
+                <m:num>
+                  <m:r>
+                    <w:rPr>
+                      <w:rFonts w:ascii="Cambria Math" w:hAnsi="Cambria Math"/>
+                    </w:rPr>
+                    <m:t>1</m:t>
+                  </m:r>
+                </m:num>
+                <m:den>
+                  <m:r>
+                    <w:rPr>
+                      <w:rFonts w:ascii="Cambria Math" w:hAnsi="Cambria Math"/>
+                    </w:rPr>
+                    <m:t>μ</m:t>
+                  </m:r>
+                </m:den>
+              </m:f>
+              <m:r>
+                <w:rPr>
+                  <w:rFonts w:ascii="Cambria Math" w:hAnsi="Cambria Math"/>
+                </w:rPr>
+                <m:t>-1</m:t>
+              </m:r>
+            </m:e>
+          </m:d>
+          <m:sSup>
+            <m:sSupPr>
+              <m:ctrlPr>
+                <w:rPr>
+                  <w:rFonts w:ascii="Cambria Math" w:hAnsi="Cambria Math"/>
+                  <w:i/>
+                </w:rPr>
+              </m:ctrlPr>
+            </m:sSupPr>
+            <m:e>
+              <m:d>
+                <m:dPr>
+                  <m:ctrlPr>
+                    <w:rPr>
+                      <w:rFonts w:ascii="Cambria Math" w:hAnsi="Cambria Math"/>
+                      <w:i/>
+                    </w:rPr>
+                  </m:ctrlPr>
+                </m:dPr>
+                <m:e>
+                  <m:f>
+                    <m:fPr>
+                      <m:ctrlPr>
+                        <w:rPr>
+                          <w:rFonts w:ascii="Cambria Math" w:hAnsi="Cambria Math"/>
+                          <w:i/>
+                        </w:rPr>
+                      </m:ctrlPr>
+                    </m:fPr>
+                    <m:num>
+                      <m:sSub>
+                        <m:sSubPr>
+                          <m:ctrlPr>
+                            <w:rPr>
+                              <w:rFonts w:ascii="Cambria Math" w:hAnsi="Cambria Math"/>
+                              <w:i/>
+                            </w:rPr>
+                          </m:ctrlPr>
+                        </m:sSubPr>
+                        <m:e>
+                          <m:r>
+                            <w:rPr>
+                              <w:rFonts w:ascii="Cambria Math" w:hAnsi="Cambria Math"/>
+                            </w:rPr>
+                            <m:t>w</m:t>
+                          </m:r>
+                        </m:e>
+                        <m:sub>
+                          <m:r>
+                            <w:rPr>
+                              <w:rFonts w:ascii="Cambria Math" w:hAnsi="Cambria Math"/>
+                            </w:rPr>
+                            <m:t>i</m:t>
+                          </m:r>
+                        </m:sub>
+                      </m:sSub>
+                    </m:num>
+                    <m:den>
+                      <m:r>
+                        <w:rPr>
+                          <w:rFonts w:ascii="Cambria Math" w:hAnsi="Cambria Math"/>
+                        </w:rPr>
+                        <m:t>μ</m:t>
+                      </m:r>
+                      <m:r>
+                        <w:rPr>
+                          <w:rFonts w:ascii="Cambria Math" w:hAnsi="Cambria Math"/>
+                        </w:rPr>
+                        <m:t>∙</m:t>
+                      </m:r>
+                      <m:nary>
+                        <m:naryPr>
+                          <m:chr m:val="∑"/>
+                          <m:limLoc m:val="undOvr"/>
+                          <m:ctrlPr>
+                            <w:rPr>
+                              <w:rFonts w:ascii="Cambria Math" w:hAnsi="Cambria Math"/>
+                              <w:i/>
+                            </w:rPr>
+                          </m:ctrlPr>
+                        </m:naryPr>
+                        <m:sub>
+                          <m:r>
+                            <w:rPr>
+                              <w:rFonts w:ascii="Cambria Math" w:hAnsi="Cambria Math"/>
+                            </w:rPr>
+                            <m:t>j</m:t>
+                          </m:r>
+                          <m:r>
+                            <w:rPr>
+                              <w:rFonts w:ascii="Cambria Math" w:hAnsi="Cambria Math"/>
+                            </w:rPr>
+                            <m:t>=1</m:t>
+                          </m:r>
+                        </m:sub>
+                        <m:sup>
+                          <m:r>
+                            <w:rPr>
+                              <w:rFonts w:ascii="Cambria Math" w:hAnsi="Cambria Math"/>
+                            </w:rPr>
+                            <m:t>n</m:t>
+                          </m:r>
+                        </m:sup>
+                        <m:e>
+                          <m:sSub>
+                            <m:sSubPr>
+                              <m:ctrlPr>
+                                <w:rPr>
+                                  <w:rFonts w:ascii="Cambria Math" w:hAnsi="Cambria Math"/>
+                                  <w:i/>
+                                </w:rPr>
+                              </m:ctrlPr>
+                            </m:sSubPr>
+                            <m:e>
+                              <m:r>
+                                <w:rPr>
+                                  <w:rFonts w:ascii="Cambria Math" w:hAnsi="Cambria Math"/>
+                                </w:rPr>
+                                <m:t>w</m:t>
+                              </m:r>
+                            </m:e>
+                            <m:sub>
+                              <m:r>
+                                <w:rPr>
+                                  <w:rFonts w:ascii="Cambria Math" w:hAnsi="Cambria Math"/>
+                                </w:rPr>
+                                <m:t>j</m:t>
+                              </m:r>
+                            </m:sub>
+                          </m:sSub>
+                        </m:e>
+                      </m:nary>
+                      <m:r>
+                        <w:rPr>
+                          <w:rFonts w:ascii="Cambria Math" w:hAnsi="Cambria Math"/>
+                        </w:rPr>
+                        <m:t>-</m:t>
+                      </m:r>
+                      <m:nary>
+                        <m:naryPr>
+                          <m:chr m:val="∑"/>
+                          <m:limLoc m:val="undOvr"/>
+                          <m:ctrlPr>
+                            <w:rPr>
+                              <w:rFonts w:ascii="Cambria Math" w:hAnsi="Cambria Math"/>
+                              <w:i/>
+                            </w:rPr>
+                          </m:ctrlPr>
+                        </m:naryPr>
+                        <m:sub>
+                          <m:r>
+                            <w:rPr>
+                              <w:rFonts w:ascii="Cambria Math" w:hAnsi="Cambria Math"/>
+                            </w:rPr>
+                            <m:t>j</m:t>
+                          </m:r>
+                          <m:r>
+                            <w:rPr>
+                              <w:rFonts w:ascii="Cambria Math" w:hAnsi="Cambria Math"/>
+                            </w:rPr>
+                            <m:t>=1</m:t>
+                          </m:r>
+                          <m:r>
+                            <w:rPr>
+                              <w:rFonts w:ascii="Cambria Math" w:hAnsi="Cambria Math"/>
+                            </w:rPr>
+                            <m:t>,j≠i</m:t>
+                          </m:r>
+                        </m:sub>
+                        <m:sup>
+                          <m:r>
+                            <w:rPr>
+                              <w:rFonts w:ascii="Cambria Math" w:hAnsi="Cambria Math"/>
+                            </w:rPr>
+                            <m:t>n</m:t>
+                          </m:r>
+                        </m:sup>
+                        <m:e>
+                          <m:sSub>
+                            <m:sSubPr>
+                              <m:ctrlPr>
+                                <w:rPr>
+                                  <w:rFonts w:ascii="Cambria Math" w:hAnsi="Cambria Math"/>
+                                  <w:i/>
+                                </w:rPr>
+                              </m:ctrlPr>
+                            </m:sSubPr>
+                            <m:e>
+                              <m:r>
+                                <w:rPr>
+                                  <w:rFonts w:ascii="Cambria Math" w:hAnsi="Cambria Math"/>
+                                </w:rPr>
+                                <m:t>μ</m:t>
+                              </m:r>
+                            </m:e>
+                            <m:sub>
+                              <m:r>
+                                <w:rPr>
+                                  <w:rFonts w:ascii="Cambria Math" w:hAnsi="Cambria Math"/>
+                                </w:rPr>
+                                <m:t>j</m:t>
+                              </m:r>
+                            </m:sub>
+                          </m:sSub>
+                        </m:e>
+                      </m:nary>
+                    </m:den>
+                  </m:f>
+                  <m:r>
+                    <w:rPr>
+                      <w:rFonts w:ascii="Cambria Math" w:hAnsi="Cambria Math"/>
+                    </w:rPr>
+                    <m:t>-1</m:t>
+                  </m:r>
+                </m:e>
+              </m:d>
+            </m:e>
+            <m:sup>
+              <m:r>
+                <w:rPr>
+                  <w:rFonts w:ascii="Cambria Math" w:hAnsi="Cambria Math"/>
+                </w:rPr>
+                <m:t>-1</m:t>
+              </m:r>
+            </m:sup>
+          </m:sSup>
+        </m:oMath>
+      </m:oMathPara>
+    </w:p>
+    <w:p>
+      <w:r>
+        <w:t>.</w:t>
+      </w:r>
+    </w:p>
+    <w:p>
+      <w:r>
+        <w:t xml:space="preserve">A lower bound for the modifier is </w:t>
+      </w:r>
+      <m:oMath>
+        <m:sSub>
+          <m:sSubPr>
+            <m:ctrlPr>
+              <w:rPr>
+                <w:rFonts w:ascii="Cambria Math" w:hAnsi="Cambria Math"/>
+                <w:i/>
+              </w:rPr>
+            </m:ctrlPr>
+          </m:sSubPr>
+          <m:e>
+            <m:r>
+              <w:rPr>
+                <w:rFonts w:ascii="Cambria Math" w:hAnsi="Cambria Math"/>
+              </w:rPr>
+              <m:t>∆</m:t>
+            </m:r>
+          </m:e>
+          <m:sub>
+            <m:r>
+              <w:rPr>
+                <w:rFonts w:ascii="Cambria Math" w:hAnsi="Cambria Math"/>
+              </w:rPr>
+              <m:t>i</m:t>
+            </m:r>
+          </m:sub>
+        </m:sSub>
+        <m:r>
+          <w:rPr>
+            <w:rFonts w:ascii="Cambria Math" w:hAnsi="Cambria Math"/>
+          </w:rPr>
+          <m:t xml:space="preserve">≥ </m:t>
+        </m:r>
+        <m:sSub>
+          <m:sSubPr>
+            <m:ctrlPr>
+              <w:rPr>
+                <w:rFonts w:ascii="Cambria Math" w:hAnsi="Cambria Math"/>
+                <w:i/>
+              </w:rPr>
+            </m:ctrlPr>
+          </m:sSubPr>
+          <m:e>
+            <m:r>
+              <w:rPr>
+                <w:rFonts w:ascii="Cambria Math" w:hAnsi="Cambria Math"/>
+              </w:rPr>
+              <m:t>∆</m:t>
+            </m:r>
+          </m:e>
+          <m:sub>
+            <m:r>
+              <w:rPr>
+                <w:rFonts w:ascii="Cambria Math" w:hAnsi="Cambria Math"/>
+              </w:rPr>
+              <m:t>l</m:t>
+            </m:r>
+          </m:sub>
+        </m:sSub>
+        <m:r>
+          <w:rPr>
+            <w:rFonts w:ascii="Cambria Math" w:hAnsi="Cambria Math"/>
+          </w:rPr>
+          <m:t>&gt;0</m:t>
+        </m:r>
+        <m:r>
+          <w:rPr>
+            <w:rFonts w:ascii="Cambria Math" w:hAnsi="Cambria Math"/>
+          </w:rPr>
+          <m:t>.1</m:t>
+        </m:r>
+      </m:oMath>
+      <w:r>
+        <w:t xml:space="preserve"> and </w:t>
+      </w:r>
+      <m:oMath>
+        <m:sSub>
+          <m:sSubPr>
+            <m:ctrlPr>
+              <w:rPr>
+                <w:rFonts w:ascii="Cambria Math" w:hAnsi="Cambria Math"/>
+                <w:i/>
+              </w:rPr>
+            </m:ctrlPr>
+          </m:sSubPr>
+          <m:e>
+            <m:r>
+              <w:rPr>
+                <w:rFonts w:ascii="Cambria Math" w:hAnsi="Cambria Math"/>
+              </w:rPr>
+              <m:t>∆</m:t>
+            </m:r>
+          </m:e>
+          <m:sub>
+            <m:r>
+              <w:rPr>
+                <w:rFonts w:ascii="Cambria Math" w:hAnsi="Cambria Math"/>
+              </w:rPr>
+              <m:t>i</m:t>
+            </m:r>
+          </m:sub>
+        </m:sSub>
+        <m:r>
+          <w:rPr>
+            <w:rFonts w:ascii="Cambria Math" w:hAnsi="Cambria Math"/>
+          </w:rPr>
+          <m:t xml:space="preserve">≥ </m:t>
+        </m:r>
+        <m:sSub>
+          <m:sSubPr>
+            <m:ctrlPr>
+              <w:rPr>
+                <w:rFonts w:ascii="Cambria Math" w:hAnsi="Cambria Math"/>
+                <w:i/>
+              </w:rPr>
+            </m:ctrlPr>
+          </m:sSubPr>
+          <m:e>
+            <m:r>
+              <w:rPr>
+                <w:rFonts w:ascii="Cambria Math" w:hAnsi="Cambria Math"/>
+              </w:rPr>
+              <m:t>∆</m:t>
+            </m:r>
+          </m:e>
+          <m:sub>
+            <m:r>
+              <w:rPr>
+                <w:rFonts w:ascii="Cambria Math" w:hAnsi="Cambria Math"/>
+              </w:rPr>
+              <m:t>u</m:t>
+            </m:r>
+          </m:sub>
+        </m:sSub>
+        <m:r>
+          <w:rPr>
+            <w:rFonts w:ascii="Cambria Math" w:hAnsi="Cambria Math"/>
+          </w:rPr>
+          <m:t>&gt;1000</m:t>
+        </m:r>
+      </m:oMath>
+      <w:r>
+        <w:t>.</w:t>
+      </w:r>
+    </w:p>
+    <w:p>
+      <w:pPr>
+        <w:pStyle w:val="Heading3"/>
+        <w:ind w:left="709"/>
+      </w:pPr>
+      <w:r>
+        <w:t>Modifiers for continuous</w:t>
+      </w:r>
+    </w:p>
+    <w:p>
+      <w:r>
+        <w:t xml:space="preserve">For continuous measurement types, </w:t>
+      </w:r>
+      <w:r>
+        <w:t xml:space="preserve">the modifier effect for level </w:t>
+      </w:r>
+      <m:oMath>
+        <m:r>
+          <w:rPr>
+            <w:rFonts w:ascii="Cambria Math" w:hAnsi="Cambria Math"/>
+          </w:rPr>
+          <m:t>i</m:t>
+        </m:r>
+      </m:oMath>
+      <w:r>
+        <w:t xml:space="preserve"> with modifier </w:t>
+      </w:r>
+      <m:oMath>
+        <m:sSub>
+          <m:sSubPr>
+            <m:ctrlPr>
+              <w:rPr>
+                <w:rFonts w:ascii="Cambria Math" w:hAnsi="Cambria Math"/>
+                <w:i/>
+              </w:rPr>
+            </m:ctrlPr>
+          </m:sSubPr>
+          <m:e>
+            <m:r>
+              <w:rPr>
+                <w:rFonts w:ascii="Cambria Math" w:hAnsi="Cambria Math"/>
+              </w:rPr>
+              <m:t>∆</m:t>
+            </m:r>
+          </m:e>
+          <m:sub>
+            <m:r>
+              <w:rPr>
+                <w:rFonts w:ascii="Cambria Math" w:hAnsi="Cambria Math"/>
+              </w:rPr>
+              <m:t>i</m:t>
+            </m:r>
+          </m:sub>
+        </m:sSub>
+      </m:oMath>
+      <w:r>
+        <w:t xml:space="preserve"> is defined as</w:t>
+      </w:r>
+    </w:p>
+    <w:p>
+      <m:oMathPara>
+        <m:oMath>
+          <m:sSub>
+            <m:sSubPr>
+              <m:ctrlPr>
+                <w:rPr>
+                  <w:rFonts w:ascii="Cambria Math" w:hAnsi="Cambria Math"/>
+                  <w:i/>
+                </w:rPr>
+              </m:ctrlPr>
+            </m:sSubPr>
+            <m:e>
+              <m:r>
+                <w:rPr>
+                  <w:rFonts w:ascii="Cambria Math" w:hAnsi="Cambria Math"/>
+                </w:rPr>
+                <m:t>μ</m:t>
+              </m:r>
+            </m:e>
+            <m:sub>
+              <m:r>
+                <w:rPr>
+                  <w:rFonts w:ascii="Cambria Math" w:hAnsi="Cambria Math"/>
+                </w:rPr>
+                <m:t>M</m:t>
+              </m:r>
+            </m:sub>
+          </m:sSub>
+          <m:r>
+            <w:rPr>
+              <w:rFonts w:ascii="Cambria Math" w:hAnsi="Cambria Math"/>
+            </w:rPr>
+            <m:t>=∆+μ</m:t>
+          </m:r>
+        </m:oMath>
+      </m:oMathPara>
+    </w:p>
+    <w:p>
+      <w:r>
+        <w:t>.</w:t>
+      </w:r>
+    </w:p>
+    <w:p>
+      <w:r>
+        <w:t>However, for this measurement type, the modifier will have no effect on the power analysis.</w:t>
+      </w:r>
+      <w:bookmarkStart w:id="0" w:name="_GoBack"/>
+      <w:bookmarkEnd w:id="0"/>
+    </w:p>
+    <w:p>
       <w:pPr>
         <w:pStyle w:val="Heading2"/>
       </w:pPr>
       <w:r>
+        <w:lastRenderedPageBreak/>
         <w:t>Simulation</w:t>
       </w:r>
     </w:p>
@@ -783,21 +2530,7 @@
         <w:rPr>
           <w:lang w:val="nl-NL"/>
         </w:rPr>
-        <w:t xml:space="preserve">Goedhart PW, Van der Voet H, Baldacchino F &amp; </w:t>
-      </w:r>
-      <w:proofErr w:type="spellStart"/>
-      <w:r>
-        <w:rPr>
-          <w:lang w:val="nl-NL"/>
-        </w:rPr>
-        <w:t>Arpaia</w:t>
-      </w:r>
-      <w:proofErr w:type="spellEnd"/>
-      <w:r>
-        <w:rPr>
-          <w:lang w:val="nl-NL"/>
-        </w:rPr>
-        <w:t xml:space="preserve"> S (2013). </w:t>
+        <w:t xml:space="preserve">Goedhart PW, Van der Voet H, Baldacchino F &amp; Arpaia S (2013). </w:t>
       </w:r>
       <w:r>
         <w:t>Environmental Risk Assessment of Genetically Modified Organisms: Overview of field studies, examples of datasets, statistical models and a simulation tool. Deliverable 9.1, AMIGA project, project number 289706.</w:t>
@@ -812,23 +2545,7 @@
         </w:rPr>
       </w:pPr>
       <w:r>
-        <w:t xml:space="preserve">Goedhart PW, van der Voet H, </w:t>
-      </w:r>
-      <w:proofErr w:type="spellStart"/>
-      <w:r>
-        <w:t>Baldacchino</w:t>
-      </w:r>
-      <w:proofErr w:type="spellEnd"/>
-      <w:r>
-        <w:t xml:space="preserve"> F &amp; </w:t>
-      </w:r>
-      <w:proofErr w:type="spellStart"/>
-      <w:r>
-        <w:t>Arpaia</w:t>
-      </w:r>
-      <w:proofErr w:type="spellEnd"/>
-      <w:r>
-        <w:t xml:space="preserve"> S (2014). </w:t>
+        <w:t xml:space="preserve">Goedhart PW, van der Voet H, Baldacchino F &amp; Arpaia S (2014). </w:t>
       </w:r>
       <w:r>
         <w:t xml:space="preserve">A statistical simulation model for field testing of non-target organisms in environmental risk assessment of genetically modified plants. </w:t>
@@ -842,7 +2559,7 @@
         </w:rPr>
         <w:t xml:space="preserve">4: 1267–1283. </w:t>
       </w:r>
-      <w:hyperlink r:id="rId12" w:history="1">
+      <w:hyperlink r:id="rId13" w:history="1">
         <w:r>
           <w:rPr>
             <w:rFonts w:ascii="Times New Roman" w:hAnsi="Times New Roman"/>
@@ -868,33 +2585,34 @@
       <w:r>
         <w:t xml:space="preserve">Lyles RH, Lin H-M &amp; Williamson JM (2007). A practical approach to computing power for generalized linear models with nominal, count, or ordinal responses. </w:t>
       </w:r>
-      <w:proofErr w:type="spellStart"/>
       <w:r>
         <w:rPr>
           <w:lang w:val="nl-NL"/>
         </w:rPr>
-        <w:t>Statistics</w:t>
-      </w:r>
-      <w:proofErr w:type="spellEnd"/>
+        <w:t>Statistics In Medicine, 26(7): 1632-1648.</w:t>
+      </w:r>
+    </w:p>
+    <w:p>
+      <w:pPr>
+        <w:spacing w:after="120" w:line="264" w:lineRule="auto"/>
+        <w:ind w:left="567" w:hanging="567"/>
+      </w:pPr>
       <w:r>
         <w:rPr>
           <w:lang w:val="nl-NL"/>
         </w:rPr>
-        <w:t xml:space="preserve"> In </w:t>
-      </w:r>
-      <w:proofErr w:type="spellStart"/>
-      <w:r>
-        <w:rPr>
-          <w:lang w:val="nl-NL"/>
-        </w:rPr>
-        <w:t>Medicine</w:t>
-      </w:r>
-      <w:proofErr w:type="spellEnd"/>
-      <w:r>
-        <w:rPr>
-          <w:lang w:val="nl-NL"/>
-        </w:rPr>
-        <w:t>, 26(7): 1632-1648.</w:t>
+        <w:t xml:space="preserve">Perry JN, ter Braak CJF, Dixon PM, Duan JJ, Hails RS, Huesken A, Lavielle M, Marvier M, Scardi M, Schmidt K, Tothmeresz B, Schaarschmidt F &amp; van der Voet, H (2009). </w:t>
+      </w:r>
+      <w:r>
+        <w:t>Statistical aspects of environmental risk assessment of GM plants for effects on non</w:t>
+      </w:r>
+      <w:r>
+        <w:noBreakHyphen/>
+        <w:t>target organisms. Environmental Biosafety Research, 8: 65</w:t>
+      </w:r>
+      <w:r>
+        <w:noBreakHyphen/>
+        <w:t>78.</w:t>
       </w:r>
     </w:p>
     <w:p>
@@ -903,133 +2621,21 @@
         <w:ind w:left="567" w:hanging="567"/>
       </w:pPr>
       <w:r>
-        <w:rPr>
-          <w:lang w:val="nl-NL"/>
-        </w:rPr>
-        <w:t xml:space="preserve">Perry JN, ter Braak CJF, Dixon PM, </w:t>
-      </w:r>
-      <w:proofErr w:type="spellStart"/>
-      <w:r>
-        <w:rPr>
-          <w:lang w:val="nl-NL"/>
-        </w:rPr>
-        <w:t>Duan</w:t>
-      </w:r>
-      <w:proofErr w:type="spellEnd"/>
-      <w:r>
-        <w:rPr>
-          <w:lang w:val="nl-NL"/>
-        </w:rPr>
-        <w:t xml:space="preserve"> JJ, </w:t>
-      </w:r>
-      <w:proofErr w:type="spellStart"/>
-      <w:r>
-        <w:rPr>
-          <w:lang w:val="nl-NL"/>
-        </w:rPr>
-        <w:t>Hails</w:t>
-      </w:r>
-      <w:proofErr w:type="spellEnd"/>
-      <w:r>
-        <w:rPr>
-          <w:lang w:val="nl-NL"/>
-        </w:rPr>
-        <w:t xml:space="preserve"> RS, </w:t>
-      </w:r>
-      <w:proofErr w:type="spellStart"/>
-      <w:r>
-        <w:rPr>
-          <w:lang w:val="nl-NL"/>
-        </w:rPr>
-        <w:t>Huesken</w:t>
-      </w:r>
-      <w:proofErr w:type="spellEnd"/>
-      <w:r>
-        <w:rPr>
-          <w:lang w:val="nl-NL"/>
-        </w:rPr>
-        <w:t xml:space="preserve"> A, </w:t>
-      </w:r>
-      <w:proofErr w:type="spellStart"/>
-      <w:r>
-        <w:rPr>
-          <w:lang w:val="nl-NL"/>
-        </w:rPr>
-        <w:t>Lavielle</w:t>
-      </w:r>
-      <w:proofErr w:type="spellEnd"/>
-      <w:r>
-        <w:rPr>
-          <w:lang w:val="nl-NL"/>
-        </w:rPr>
-        <w:t xml:space="preserve"> M, </w:t>
-      </w:r>
-      <w:proofErr w:type="spellStart"/>
-      <w:r>
-        <w:rPr>
-          <w:lang w:val="nl-NL"/>
-        </w:rPr>
-        <w:t>Marvier</w:t>
-      </w:r>
-      <w:proofErr w:type="spellEnd"/>
-      <w:r>
-        <w:rPr>
-          <w:lang w:val="nl-NL"/>
-        </w:rPr>
-        <w:t xml:space="preserve"> M, </w:t>
-      </w:r>
-      <w:proofErr w:type="spellStart"/>
-      <w:r>
-        <w:rPr>
-          <w:lang w:val="nl-NL"/>
-        </w:rPr>
-        <w:t>Scardi</w:t>
-      </w:r>
-      <w:proofErr w:type="spellEnd"/>
-      <w:r>
-        <w:rPr>
-          <w:lang w:val="nl-NL"/>
-        </w:rPr>
-        <w:t xml:space="preserve"> M, Schmidt K, </w:t>
-      </w:r>
-      <w:proofErr w:type="spellStart"/>
-      <w:r>
-        <w:rPr>
-          <w:lang w:val="nl-NL"/>
-        </w:rPr>
-        <w:t>Tothmeresz</w:t>
-      </w:r>
-      <w:proofErr w:type="spellEnd"/>
-      <w:r>
-        <w:rPr>
-          <w:lang w:val="nl-NL"/>
-        </w:rPr>
-        <w:t xml:space="preserve"> B, </w:t>
-      </w:r>
-      <w:proofErr w:type="spellStart"/>
-      <w:r>
-        <w:rPr>
-          <w:lang w:val="nl-NL"/>
-        </w:rPr>
-        <w:t>Schaarschmidt</w:t>
-      </w:r>
-      <w:proofErr w:type="spellEnd"/>
-      <w:r>
-        <w:rPr>
-          <w:lang w:val="nl-NL"/>
-        </w:rPr>
-        <w:t xml:space="preserve"> F &amp; van der Voet, H (2009). </w:t>
-      </w:r>
-      <w:r>
-        <w:t>Statistical aspects of environmental risk assessment of GM plants for effects on non</w:t>
+        <w:t>Schuirmann DJ (1987). A comparison of the two one</w:t>
       </w:r>
       <w:r>
         <w:noBreakHyphen/>
-        <w:t>target organisms. Environmental Biosafety Research, 8: 65</w:t>
+        <w:t xml:space="preserve">sided tests procedure and the power approach for assessing the equivalence of average bioavailability. </w:t>
+      </w:r>
+      <w:r>
+        <w:t>Journal of Pharmacokinetics and Biopharmaceutics</w:t>
+      </w:r>
+      <w:r>
+        <w:t>, 15(6): 657</w:t>
       </w:r>
       <w:r>
         <w:noBreakHyphen/>
-        <w:t>78.</w:t>
+        <w:t>680.</w:t>
       </w:r>
     </w:p>
     <w:p>
@@ -1037,50 +2643,14 @@
         <w:spacing w:after="120" w:line="264" w:lineRule="auto"/>
         <w:ind w:left="567" w:hanging="567"/>
       </w:pPr>
-      <w:proofErr w:type="spellStart"/>
       <w:r>
         <w:lastRenderedPageBreak/>
-        <w:t>Schuirmann</w:t>
-      </w:r>
-      <w:proofErr w:type="spellEnd"/>
-      <w:r>
-        <w:t xml:space="preserve"> DJ (1987). A comparison of the two one</w:t>
-      </w:r>
-      <w:r>
-        <w:noBreakHyphen/>
-        <w:t xml:space="preserve">sided tests procedure and the power approach for assessing the equivalence of average bioavailability. </w:t>
-      </w:r>
-      <w:r>
-        <w:t>Journal of Pharmacokinetics and Biopharmaceutics</w:t>
-      </w:r>
-      <w:r>
-        <w:t>, 15(6): 657</w:t>
-      </w:r>
-      <w:r>
-        <w:noBreakHyphen/>
-        <w:t>680.</w:t>
-      </w:r>
-    </w:p>
-    <w:p>
-      <w:pPr>
-        <w:spacing w:after="120" w:line="264" w:lineRule="auto"/>
-        <w:ind w:left="567" w:hanging="567"/>
-      </w:pPr>
-      <w:r>
-        <w:t xml:space="preserve">VSN International (2012). </w:t>
-      </w:r>
-      <w:proofErr w:type="spellStart"/>
-      <w:r>
-        <w:t>GenStat</w:t>
-      </w:r>
-      <w:proofErr w:type="spellEnd"/>
-      <w:r>
-        <w:t xml:space="preserve"> for Windows 15th Edition. VSN International, Hemel Hempstead, United Kingdom. </w:t>
+        <w:t xml:space="preserve">VSN International (2012). GenStat for Windows 15th Edition. VSN International, Hemel Hempstead, United Kingdom. </w:t>
       </w:r>
       <w:r>
         <w:t xml:space="preserve">Web page: </w:t>
       </w:r>
-      <w:hyperlink r:id="rId13" w:history="1">
+      <w:hyperlink r:id="rId14" w:history="1">
         <w:r>
           <w:rPr>
             <w:rStyle w:val="Hyperlink"/>
@@ -1100,9 +2670,9 @@
     </w:p>
     <w:p/>
     <w:sectPr>
-      <w:headerReference w:type="default" r:id="rId14"/>
-      <w:footerReference w:type="default" r:id="rId15"/>
-      <w:footerReference w:type="first" r:id="rId16"/>
+      <w:headerReference w:type="default" r:id="rId15"/>
+      <w:footerReference w:type="default" r:id="rId16"/>
+      <w:footerReference w:type="first" r:id="rId17"/>
       <w:pgSz w:w="11906" w:h="16838"/>
       <w:pgMar w:top="1417" w:right="1417" w:bottom="1417" w:left="1417" w:header="708" w:footer="708" w:gutter="0"/>
       <w:cols w:space="708"/>
@@ -1521,7 +3091,7 @@
         <w:color w:val="auto"/>
         <w:u w:val="none"/>
       </w:rPr>
-      <w:t>4</w:t>
+      <w:t>3</w:t>
     </w:r>
     <w:r>
       <w:rPr>
@@ -1570,7 +3140,7 @@
         <w:color w:val="auto"/>
         <w:u w:val="none"/>
       </w:rPr>
-      <w:t>4</w:t>
+      <w:t>5</w:t>
     </w:r>
     <w:r>
       <w:rPr>
@@ -3264,6 +4834,16 @@
       <w:u w:val="single"/>
     </w:rPr>
   </w:style>
+  <w:style w:type="character" w:styleId="PlaceholderText">
+    <w:name w:val="Placeholder Text"/>
+    <w:basedOn w:val="DefaultParagraphFont"/>
+    <w:uiPriority w:val="99"/>
+    <w:semiHidden/>
+    <w:rsid w:val="00EA75E6"/>
+    <w:rPr>
+      <w:color w:val="808080"/>
+    </w:rPr>
+  </w:style>
 </w:styles>
 </file>
 
@@ -4211,6 +5791,16 @@
     <w:rPr>
       <w:color w:val="919191" w:themeColor="followedHyperlink"/>
       <w:u w:val="single"/>
+    </w:rPr>
+  </w:style>
+  <w:style w:type="character" w:styleId="PlaceholderText">
+    <w:name w:val="Placeholder Text"/>
+    <w:basedOn w:val="DefaultParagraphFont"/>
+    <w:uiPriority w:val="99"/>
+    <w:semiHidden/>
+    <w:rsid w:val="00EA75E6"/>
+    <w:rPr>
+      <w:color w:val="808080"/>
     </w:rPr>
   </w:style>
 </w:styles>
@@ -4439,4 +6029,16 @@
   <a:objectDefaults/>
   <a:extraClrSchemeLst/>
 </a:theme>
+</file>
+
+<file path=customXml/item1.xml><?xml version="1.0" encoding="utf-8"?>
+<b:Sources xmlns:b="http://schemas.openxmlformats.org/officeDocument/2006/bibliography" xmlns="http://schemas.openxmlformats.org/officeDocument/2006/bibliography" SelectedStyle="\APA.XSL" StyleName="APA"/>
+</file>
+
+<file path=customXml/itemProps1.xml><?xml version="1.0" encoding="utf-8"?>
+<ds:datastoreItem xmlns:ds="http://schemas.openxmlformats.org/officeDocument/2006/customXml" ds:itemID="{004C4F41-1C46-47E0-975E-52A444792C89}">
+  <ds:schemaRefs>
+    <ds:schemaRef ds:uri="http://schemas.openxmlformats.org/officeDocument/2006/bibliography"/>
+  </ds:schemaRefs>
+</ds:datastoreItem>
 </file>
</xml_diff>